<commit_message>
Added one more ref
</commit_message>
<xml_diff>
--- a/TaghizadehPropFirstDraft3.1.docx
+++ b/TaghizadehPropFirstDraft3.1.docx
@@ -8798,10 +8798,9 @@
               <w:bidi/>
               <w:jc w:val="both"/>
               <w:rPr>
-                <w:rFonts w:ascii="B Nazanin" w:hAnsi="B Nazanin" w:cs="B Nazanin"/>
-                <w:sz w:val="18"/>
-                <w:szCs w:val="18"/>
-                <w:rtl/>
+                <w:rFonts w:ascii="Calibri" w:hAnsi="Calibri" w:cs="Calibri" w:hint="cs"/>
+                <w:sz w:val="18"/>
+                <w:szCs w:val="18"/>
                 <w:lang w:bidi="fa-IR"/>
               </w:rPr>
             </w:pPr>
@@ -8837,6 +8836,7 @@
             </w:r>
             <w:r>
               <w:rPr>
+                <w:color w:val="44546A" w:themeColor="text2"/>
                 <w:sz w:val="18"/>
                 <w:szCs w:val="18"/>
               </w:rPr>
@@ -8844,6 +8844,7 @@
             </w:r>
             <w:r>
               <w:rPr>
+                <w:color w:val="44546A" w:themeColor="text2"/>
                 <w:sz w:val="18"/>
                 <w:szCs w:val="18"/>
               </w:rPr>
@@ -8851,12 +8852,14 @@
             </w:r>
             <w:r>
               <w:rPr>
-                <w:sz w:val="18"/>
-                <w:szCs w:val="18"/>
-              </w:rPr>
-            </w:r>
-            <w:r>
-              <w:rPr>
+                <w:color w:val="44546A" w:themeColor="text2"/>
+                <w:sz w:val="18"/>
+                <w:szCs w:val="18"/>
+              </w:rPr>
+            </w:r>
+            <w:r>
+              <w:rPr>
+                <w:color w:val="44546A" w:themeColor="text2"/>
                 <w:sz w:val="18"/>
                 <w:szCs w:val="18"/>
               </w:rPr>
@@ -8866,6 +8869,7 @@
               <w:rPr>
                 <w:rStyle w:val="Hyperlink"/>
                 <w:rFonts w:ascii="B Nazanin" w:hAnsi="B Nazanin" w:cs="B Nazanin" w:hint="cs"/>
+                <w:color w:val="44546A" w:themeColor="text2"/>
                 <w:sz w:val="18"/>
                 <w:szCs w:val="18"/>
                 <w:rtl/>
@@ -8877,6 +8881,7 @@
               <w:rPr>
                 <w:rStyle w:val="Hyperlink"/>
                 <w:rFonts w:ascii="B Nazanin" w:hAnsi="B Nazanin" w:cs="B Nazanin"/>
+                <w:color w:val="44546A" w:themeColor="text2"/>
                 <w:sz w:val="18"/>
                 <w:szCs w:val="18"/>
                 <w:lang w:bidi="fa-IR"/>
@@ -8891,7 +8896,7 @@
                 <w:rtl/>
                 <w:lang w:bidi="fa-IR"/>
               </w:rPr>
-              <w:t>] یک فرمول بندی از مدل دو سطحی برای مسئله زمان بندی یکپارچه، ارائه نمودند. سطح بالایی مر</w:t>
+              <w:t>] یک فرمول بندی از مدل دو سطحی برای مسئله زمان بندی یکپارچه</w:t>
             </w:r>
             <w:r>
               <w:rPr>
@@ -8901,17 +8906,7 @@
                 <w:rtl/>
                 <w:lang w:bidi="fa-IR"/>
               </w:rPr>
-              <w:t>ب</w:t>
-            </w:r>
-            <w:r>
-              <w:rPr>
-                <w:rFonts w:ascii="B Nazanin" w:hAnsi="B Nazanin" w:cs="B Nazanin" w:hint="cs"/>
-                <w:sz w:val="18"/>
-                <w:szCs w:val="18"/>
-                <w:rtl/>
-                <w:lang w:bidi="fa-IR"/>
-              </w:rPr>
-              <w:t xml:space="preserve">وط به زمان بندی یکپارچه ی </w:t>
+              <w:t xml:space="preserve"> </w:t>
             </w:r>
             <w:r>
               <w:rPr>
@@ -8925,32 +8920,12 @@
             <w:r>
               <w:rPr>
                 <w:rFonts w:ascii="B Nazanin" w:hAnsi="B Nazanin" w:cs="B Nazanin" w:hint="cs"/>
-                <w:sz w:val="18"/>
-                <w:szCs w:val="18"/>
-                <w:rtl/>
-                <w:lang w:bidi="fa-IR"/>
-              </w:rPr>
-              <w:t xml:space="preserve">ها می باشد و سطح پایینی، </w:t>
-            </w:r>
-            <w:r>
-              <w:rPr>
-                <w:rFonts w:ascii="B Nazanin" w:hAnsi="B Nazanin" w:cs="B Nazanin" w:hint="cs"/>
-                <w:sz w:val="18"/>
-                <w:szCs w:val="18"/>
-                <w:rtl/>
-                <w:lang w:bidi="fa-IR"/>
-              </w:rPr>
-              <w:t>در ارتباط با</w:t>
-            </w:r>
-            <w:r>
-              <w:rPr>
-                <w:rFonts w:ascii="B Nazanin" w:hAnsi="B Nazanin" w:cs="B Nazanin" w:hint="cs"/>
-                <w:sz w:val="18"/>
-                <w:szCs w:val="18"/>
-                <w:rtl/>
-                <w:lang w:bidi="fa-IR"/>
-              </w:rPr>
-              <w:t xml:space="preserve"> مسیر یابی </w:t>
+                <w:sz w:val="16"/>
+                <w:szCs w:val="16"/>
+                <w:rtl/>
+                <w:lang w:bidi="fa-IR"/>
+              </w:rPr>
+              <w:t xml:space="preserve">ها، </w:t>
             </w:r>
             <w:r>
               <w:rPr>
@@ -8959,7 +8934,7 @@
                 <w:szCs w:val="16"/>
                 <w:lang w:bidi="fa-IR"/>
               </w:rPr>
-              <w:t>AGV</w:t>
+              <w:t>QC</w:t>
             </w:r>
             <w:r>
               <w:rPr>
@@ -8969,7 +8944,7 @@
                 <w:rtl/>
                 <w:lang w:bidi="fa-IR"/>
               </w:rPr>
-              <w:t xml:space="preserve"> ها </w:t>
+              <w:t>ها و</w:t>
             </w:r>
             <w:r>
               <w:rPr>
@@ -8979,7 +8954,7 @@
                 <w:rtl/>
                 <w:lang w:bidi="fa-IR"/>
               </w:rPr>
-              <w:t>است</w:t>
+              <w:t xml:space="preserve"> جرثقیل های ریلی خودکار</w:t>
             </w:r>
             <w:r>
               <w:rPr>
@@ -8989,7 +8964,7 @@
                 <w:rtl/>
                 <w:lang w:bidi="fa-IR"/>
               </w:rPr>
-              <w:t>.</w:t>
+              <w:t xml:space="preserve"> </w:t>
             </w:r>
             <w:r>
               <w:rPr>
@@ -8999,195 +8974,7 @@
                 <w:rtl/>
                 <w:lang w:bidi="fa-IR"/>
               </w:rPr>
-              <w:t xml:space="preserve"> در ساخت مدل، محدودیت هایی جهت </w:t>
-            </w:r>
-            <w:r>
-              <w:rPr>
-                <w:rFonts w:ascii="B Nazanin" w:hAnsi="B Nazanin" w:cs="B Nazanin" w:hint="cs"/>
-                <w:sz w:val="18"/>
-                <w:szCs w:val="18"/>
-                <w:rtl/>
-                <w:lang w:bidi="fa-IR"/>
-              </w:rPr>
-              <w:t xml:space="preserve">جلوگیری از </w:t>
-            </w:r>
-            <w:r>
-              <w:rPr>
-                <w:rFonts w:ascii="B Nazanin" w:hAnsi="B Nazanin" w:cs="B Nazanin" w:hint="cs"/>
-                <w:sz w:val="18"/>
-                <w:szCs w:val="18"/>
-                <w:rtl/>
-                <w:lang w:bidi="fa-IR"/>
-              </w:rPr>
-              <w:t>ازدحام و ترافیک</w:t>
-            </w:r>
-            <w:r>
-              <w:rPr>
-                <w:rFonts w:ascii="B Nazanin" w:hAnsi="B Nazanin" w:cs="B Nazanin" w:hint="cs"/>
-                <w:sz w:val="18"/>
-                <w:szCs w:val="18"/>
-                <w:rtl/>
-                <w:lang w:bidi="fa-IR"/>
-              </w:rPr>
-              <w:t>، لحاظ گردید.</w:t>
-            </w:r>
-            <w:r>
-              <w:rPr>
-                <w:rFonts w:ascii="B Nazanin" w:hAnsi="B Nazanin" w:cs="B Nazanin" w:hint="cs"/>
-                <w:sz w:val="18"/>
-                <w:szCs w:val="18"/>
-                <w:rtl/>
-                <w:lang w:bidi="fa-IR"/>
-              </w:rPr>
-              <w:t xml:space="preserve"> </w:t>
-            </w:r>
-            <w:r>
-              <w:rPr>
-                <w:rFonts w:ascii="B Nazanin" w:hAnsi="B Nazanin" w:cs="B Nazanin" w:hint="cs"/>
-                <w:sz w:val="18"/>
-                <w:szCs w:val="18"/>
-                <w:rtl/>
-                <w:lang w:bidi="fa-IR"/>
-              </w:rPr>
-              <w:t xml:space="preserve">برای حل مدل، یک الگوریتم ژنتیک دو سطحی مبتنی بر قاعده، مطرح </w:t>
-            </w:r>
-            <w:r>
-              <w:rPr>
-                <w:rFonts w:ascii="B Nazanin" w:hAnsi="B Nazanin" w:cs="B Nazanin" w:hint="cs"/>
-                <w:sz w:val="18"/>
-                <w:szCs w:val="18"/>
-                <w:rtl/>
-                <w:lang w:bidi="fa-IR"/>
-              </w:rPr>
-              <w:t>شد</w:t>
-            </w:r>
-            <w:r>
-              <w:rPr>
-                <w:rFonts w:ascii="B Nazanin" w:hAnsi="B Nazanin" w:cs="B Nazanin" w:hint="cs"/>
-                <w:sz w:val="18"/>
-                <w:szCs w:val="18"/>
-                <w:rtl/>
-                <w:lang w:bidi="fa-IR"/>
-              </w:rPr>
-              <w:t xml:space="preserve">. </w:t>
-            </w:r>
-            <w:r>
-              <w:rPr>
-                <w:rFonts w:ascii="B Nazanin" w:hAnsi="B Nazanin" w:cs="B Nazanin" w:hint="cs"/>
-                <w:sz w:val="18"/>
-                <w:szCs w:val="18"/>
-                <w:rtl/>
-                <w:lang w:bidi="fa-IR"/>
-              </w:rPr>
-              <w:t xml:space="preserve">همانند </w:t>
-            </w:r>
-            <w:r>
-              <w:rPr>
-                <w:rFonts w:ascii="B Nazanin" w:hAnsi="B Nazanin" w:cs="B Nazanin" w:hint="cs"/>
-                <w:sz w:val="18"/>
-                <w:szCs w:val="18"/>
-                <w:rtl/>
-                <w:lang w:bidi="fa-IR"/>
-              </w:rPr>
-              <w:t xml:space="preserve">مرجع </w:t>
-            </w:r>
-            <w:r>
-              <w:rPr>
-                <w:rFonts w:ascii="B Nazanin" w:hAnsi="B Nazanin" w:cs="B Nazanin" w:hint="cs"/>
-                <w:sz w:val="18"/>
-                <w:szCs w:val="18"/>
-                <w:rtl/>
-                <w:lang w:bidi="fa-IR"/>
-              </w:rPr>
-              <w:t>[</w:t>
-            </w:r>
-            <w:r>
-              <w:rPr>
-                <w:sz w:val="18"/>
-                <w:szCs w:val="18"/>
-              </w:rPr>
-              <w:fldChar w:fldCharType="begin"/>
-            </w:r>
-            <w:r>
-              <w:rPr>
-                <w:sz w:val="18"/>
-                <w:szCs w:val="18"/>
-              </w:rPr>
-              <w:instrText>HYPERLINK \l "one"</w:instrText>
-            </w:r>
-            <w:r>
-              <w:rPr>
-                <w:sz w:val="18"/>
-                <w:szCs w:val="18"/>
-              </w:rPr>
-            </w:r>
-            <w:r>
-              <w:rPr>
-                <w:sz w:val="18"/>
-                <w:szCs w:val="18"/>
-              </w:rPr>
-              <w:fldChar w:fldCharType="separate"/>
-            </w:r>
-            <w:r>
-              <w:rPr>
-                <w:rStyle w:val="Hyperlink"/>
-                <w:rFonts w:ascii="B Nazanin" w:hAnsi="B Nazanin" w:cs="B Nazanin" w:hint="cs"/>
-                <w:sz w:val="18"/>
-                <w:szCs w:val="18"/>
-                <w:rtl/>
-                <w:lang w:bidi="fa-IR"/>
-              </w:rPr>
-              <w:t>۱</w:t>
-            </w:r>
-            <w:r>
-              <w:rPr>
-                <w:rStyle w:val="Hyperlink"/>
-                <w:rFonts w:ascii="B Nazanin" w:hAnsi="B Nazanin" w:cs="B Nazanin"/>
-                <w:sz w:val="18"/>
-                <w:szCs w:val="18"/>
-                <w:lang w:bidi="fa-IR"/>
-              </w:rPr>
-              <w:fldChar w:fldCharType="end"/>
-            </w:r>
-            <w:r>
-              <w:rPr>
-                <w:rFonts w:ascii="B Nazanin" w:hAnsi="B Nazanin" w:cs="B Nazanin" w:hint="cs"/>
-                <w:sz w:val="18"/>
-                <w:szCs w:val="18"/>
-                <w:rtl/>
-                <w:lang w:bidi="fa-IR"/>
-              </w:rPr>
-              <w:t>]</w:t>
-            </w:r>
-            <w:r>
-              <w:rPr>
-                <w:rFonts w:ascii="B Nazanin" w:hAnsi="B Nazanin" w:cs="B Nazanin" w:hint="cs"/>
-                <w:sz w:val="18"/>
-                <w:szCs w:val="18"/>
-                <w:rtl/>
-                <w:lang w:bidi="fa-IR"/>
-              </w:rPr>
-              <w:t>، پیکره بندی مسیر ها</w:t>
-            </w:r>
-            <w:r>
-              <w:rPr>
-                <w:rFonts w:ascii="B Nazanin" w:hAnsi="B Nazanin" w:cs="B Nazanin" w:hint="cs"/>
-                <w:sz w:val="18"/>
-                <w:szCs w:val="18"/>
-                <w:rtl/>
-                <w:lang w:bidi="fa-IR"/>
-              </w:rPr>
-              <w:t>ی</w:t>
-            </w:r>
-            <w:r>
-              <w:rPr>
-                <w:rFonts w:ascii="B Nazanin" w:hAnsi="B Nazanin" w:cs="B Nazanin" w:hint="cs"/>
-                <w:sz w:val="18"/>
-                <w:szCs w:val="18"/>
-                <w:rtl/>
-                <w:lang w:bidi="fa-IR"/>
-              </w:rPr>
-              <w:t xml:space="preserve"> </w:t>
+              <w:t>(</w:t>
             </w:r>
             <w:r>
               <w:rPr>
@@ -9196,6 +8983,66 @@
                 <w:szCs w:val="16"/>
                 <w:lang w:bidi="fa-IR"/>
               </w:rPr>
+              <w:t>ARMG</w:t>
+            </w:r>
+            <w:r>
+              <w:rPr>
+                <w:rStyle w:val="FootnoteReference"/>
+                <w:rFonts w:asciiTheme="majorBidi" w:hAnsiTheme="majorBidi" w:cstheme="majorBidi"/>
+                <w:sz w:val="16"/>
+                <w:szCs w:val="16"/>
+                <w:rtl/>
+                <w:lang w:bidi="fa-IR"/>
+              </w:rPr>
+              <w:footnoteReference w:id="16"/>
+            </w:r>
+            <w:r>
+              <w:rPr>
+                <w:rFonts w:asciiTheme="majorBidi" w:hAnsiTheme="majorBidi" w:cstheme="majorBidi" w:hint="cs"/>
+                <w:sz w:val="16"/>
+                <w:szCs w:val="16"/>
+                <w:rtl/>
+                <w:lang w:bidi="fa-IR"/>
+              </w:rPr>
+              <w:t>)</w:t>
+            </w:r>
+            <w:r>
+              <w:rPr>
+                <w:rFonts w:ascii="B Nazanin" w:hAnsi="B Nazanin" w:cs="B Nazanin" w:hint="cs"/>
+                <w:sz w:val="18"/>
+                <w:szCs w:val="18"/>
+                <w:rtl/>
+                <w:lang w:bidi="fa-IR"/>
+              </w:rPr>
+              <w:t xml:space="preserve"> ارائه نمودند. سطح بالایی مر</w:t>
+            </w:r>
+            <w:r>
+              <w:rPr>
+                <w:rFonts w:ascii="B Nazanin" w:hAnsi="B Nazanin" w:cs="B Nazanin" w:hint="cs"/>
+                <w:sz w:val="18"/>
+                <w:szCs w:val="18"/>
+                <w:rtl/>
+                <w:lang w:bidi="fa-IR"/>
+              </w:rPr>
+              <w:t>ب</w:t>
+            </w:r>
+            <w:r>
+              <w:rPr>
+                <w:rFonts w:ascii="B Nazanin" w:hAnsi="B Nazanin" w:cs="B Nazanin" w:hint="cs"/>
+                <w:sz w:val="18"/>
+                <w:szCs w:val="18"/>
+                <w:rtl/>
+                <w:lang w:bidi="fa-IR"/>
+              </w:rPr>
+              <w:t xml:space="preserve">وط به زمان بندی یکپارچه ی </w:t>
+            </w:r>
+            <w:r>
+              <w:rPr>
+                <w:rFonts w:asciiTheme="majorBidi" w:hAnsiTheme="majorBidi" w:cstheme="majorBidi"/>
+                <w:sz w:val="16"/>
+                <w:szCs w:val="16"/>
+                <w:lang w:bidi="fa-IR"/>
+              </w:rPr>
               <w:t>AGV</w:t>
             </w:r>
             <w:r>
@@ -9206,7 +9053,582 @@
                 <w:rtl/>
                 <w:lang w:bidi="fa-IR"/>
               </w:rPr>
-              <w:t>، یک طرفه می باشد.</w:t>
+              <w:t xml:space="preserve">ها می باشد و سطح پایینی، </w:t>
+            </w:r>
+            <w:r>
+              <w:rPr>
+                <w:rFonts w:ascii="B Nazanin" w:hAnsi="B Nazanin" w:cs="B Nazanin" w:hint="cs"/>
+                <w:sz w:val="18"/>
+                <w:szCs w:val="18"/>
+                <w:rtl/>
+                <w:lang w:bidi="fa-IR"/>
+              </w:rPr>
+              <w:t>در ارتباط با</w:t>
+            </w:r>
+            <w:r>
+              <w:rPr>
+                <w:rFonts w:ascii="B Nazanin" w:hAnsi="B Nazanin" w:cs="B Nazanin" w:hint="cs"/>
+                <w:sz w:val="18"/>
+                <w:szCs w:val="18"/>
+                <w:rtl/>
+                <w:lang w:bidi="fa-IR"/>
+              </w:rPr>
+              <w:t xml:space="preserve"> مسیر یابی </w:t>
+            </w:r>
+            <w:r>
+              <w:rPr>
+                <w:rFonts w:asciiTheme="majorBidi" w:hAnsiTheme="majorBidi" w:cstheme="majorBidi"/>
+                <w:sz w:val="16"/>
+                <w:szCs w:val="16"/>
+                <w:lang w:bidi="fa-IR"/>
+              </w:rPr>
+              <w:t>AGV</w:t>
+            </w:r>
+            <w:r>
+              <w:rPr>
+                <w:rFonts w:ascii="B Nazanin" w:hAnsi="B Nazanin" w:cs="B Nazanin" w:hint="cs"/>
+                <w:sz w:val="18"/>
+                <w:szCs w:val="18"/>
+                <w:rtl/>
+                <w:lang w:bidi="fa-IR"/>
+              </w:rPr>
+              <w:t xml:space="preserve">ها </w:t>
+            </w:r>
+            <w:r>
+              <w:rPr>
+                <w:rFonts w:ascii="B Nazanin" w:hAnsi="B Nazanin" w:cs="B Nazanin" w:hint="cs"/>
+                <w:sz w:val="18"/>
+                <w:szCs w:val="18"/>
+                <w:rtl/>
+                <w:lang w:bidi="fa-IR"/>
+              </w:rPr>
+              <w:t>است</w:t>
+            </w:r>
+            <w:r>
+              <w:rPr>
+                <w:rFonts w:ascii="B Nazanin" w:hAnsi="B Nazanin" w:cs="B Nazanin" w:hint="cs"/>
+                <w:sz w:val="18"/>
+                <w:szCs w:val="18"/>
+                <w:rtl/>
+                <w:lang w:bidi="fa-IR"/>
+              </w:rPr>
+              <w:t>.</w:t>
+            </w:r>
+            <w:r>
+              <w:rPr>
+                <w:rFonts w:ascii="B Nazanin" w:hAnsi="B Nazanin" w:cs="B Nazanin" w:hint="cs"/>
+                <w:sz w:val="18"/>
+                <w:szCs w:val="18"/>
+                <w:rtl/>
+                <w:lang w:bidi="fa-IR"/>
+              </w:rPr>
+              <w:t xml:space="preserve"> در مدل</w:t>
+            </w:r>
+            <w:r>
+              <w:rPr>
+                <w:rFonts w:ascii="B Nazanin" w:hAnsi="B Nazanin" w:cs="B Nazanin" w:hint="cs"/>
+                <w:sz w:val="18"/>
+                <w:szCs w:val="18"/>
+                <w:rtl/>
+                <w:lang w:bidi="fa-IR"/>
+              </w:rPr>
+              <w:t xml:space="preserve"> ارائه شده</w:t>
+            </w:r>
+            <w:r>
+              <w:rPr>
+                <w:rFonts w:ascii="B Nazanin" w:hAnsi="B Nazanin" w:cs="B Nazanin" w:hint="cs"/>
+                <w:sz w:val="18"/>
+                <w:szCs w:val="18"/>
+                <w:rtl/>
+                <w:lang w:bidi="fa-IR"/>
+              </w:rPr>
+              <w:t xml:space="preserve">، </w:t>
+            </w:r>
+            <w:r>
+              <w:rPr>
+                <w:rFonts w:ascii="B Nazanin" w:hAnsi="B Nazanin" w:cs="B Nazanin" w:hint="cs"/>
+                <w:sz w:val="18"/>
+                <w:szCs w:val="18"/>
+                <w:rtl/>
+                <w:lang w:bidi="fa-IR"/>
+              </w:rPr>
+              <w:t>جهت</w:t>
+            </w:r>
+            <w:r>
+              <w:rPr>
+                <w:rFonts w:ascii="B Nazanin" w:hAnsi="B Nazanin" w:cs="B Nazanin" w:hint="cs"/>
+                <w:sz w:val="18"/>
+                <w:szCs w:val="18"/>
+                <w:rtl/>
+                <w:lang w:bidi="fa-IR"/>
+              </w:rPr>
+              <w:t xml:space="preserve"> </w:t>
+            </w:r>
+            <w:r>
+              <w:rPr>
+                <w:rFonts w:ascii="B Nazanin" w:hAnsi="B Nazanin" w:cs="B Nazanin" w:hint="cs"/>
+                <w:sz w:val="18"/>
+                <w:szCs w:val="18"/>
+                <w:rtl/>
+                <w:lang w:bidi="fa-IR"/>
+              </w:rPr>
+              <w:t xml:space="preserve">جلوگیری از </w:t>
+            </w:r>
+            <w:r>
+              <w:rPr>
+                <w:rFonts w:ascii="B Nazanin" w:hAnsi="B Nazanin" w:cs="B Nazanin" w:hint="cs"/>
+                <w:sz w:val="18"/>
+                <w:szCs w:val="18"/>
+                <w:rtl/>
+                <w:lang w:bidi="fa-IR"/>
+              </w:rPr>
+              <w:t>ازدحام و ترافیک</w:t>
+            </w:r>
+            <w:r>
+              <w:rPr>
+                <w:rFonts w:ascii="B Nazanin" w:hAnsi="B Nazanin" w:cs="B Nazanin" w:hint="cs"/>
+                <w:sz w:val="18"/>
+                <w:szCs w:val="18"/>
+                <w:rtl/>
+                <w:lang w:bidi="fa-IR"/>
+              </w:rPr>
+              <w:t>،</w:t>
+            </w:r>
+            <w:r>
+              <w:rPr>
+                <w:rFonts w:ascii="B Nazanin" w:hAnsi="B Nazanin" w:cs="B Nazanin" w:hint="cs"/>
+                <w:sz w:val="18"/>
+                <w:szCs w:val="18"/>
+                <w:rtl/>
+                <w:lang w:bidi="fa-IR"/>
+              </w:rPr>
+              <w:t xml:space="preserve"> محدودیت هایی برای کنترل تراکم </w:t>
+            </w:r>
+            <w:r>
+              <w:rPr>
+                <w:rFonts w:asciiTheme="majorBidi" w:hAnsiTheme="majorBidi" w:cstheme="majorBidi"/>
+                <w:sz w:val="16"/>
+                <w:szCs w:val="16"/>
+                <w:lang w:bidi="fa-IR"/>
+              </w:rPr>
+              <w:t>AGV</w:t>
+            </w:r>
+            <w:r>
+              <w:rPr>
+                <w:rFonts w:ascii="B Nazanin" w:hAnsi="B Nazanin" w:cs="B Nazanin" w:hint="cs"/>
+                <w:sz w:val="18"/>
+                <w:szCs w:val="18"/>
+                <w:rtl/>
+                <w:lang w:bidi="fa-IR"/>
+              </w:rPr>
+              <w:t>ها در هر مسیر</w:t>
+            </w:r>
+            <w:r>
+              <w:rPr>
+                <w:rFonts w:ascii="B Nazanin" w:hAnsi="B Nazanin" w:cs="B Nazanin" w:hint="cs"/>
+                <w:sz w:val="18"/>
+                <w:szCs w:val="18"/>
+                <w:rtl/>
+                <w:lang w:bidi="fa-IR"/>
+              </w:rPr>
+              <w:t xml:space="preserve"> </w:t>
+            </w:r>
+            <w:r>
+              <w:rPr>
+                <w:rFonts w:ascii="B Nazanin" w:hAnsi="B Nazanin" w:cs="B Nazanin" w:hint="cs"/>
+                <w:sz w:val="18"/>
+                <w:szCs w:val="18"/>
+                <w:rtl/>
+                <w:lang w:bidi="fa-IR"/>
+              </w:rPr>
+              <w:t>اتخاذ</w:t>
+            </w:r>
+            <w:r>
+              <w:rPr>
+                <w:rFonts w:ascii="B Nazanin" w:hAnsi="B Nazanin" w:cs="B Nazanin" w:hint="cs"/>
+                <w:sz w:val="18"/>
+                <w:szCs w:val="18"/>
+                <w:rtl/>
+                <w:lang w:bidi="fa-IR"/>
+              </w:rPr>
+              <w:t xml:space="preserve"> گردید.</w:t>
+            </w:r>
+            <w:r>
+              <w:rPr>
+                <w:rFonts w:ascii="B Nazanin" w:hAnsi="B Nazanin" w:cs="B Nazanin" w:hint="cs"/>
+                <w:sz w:val="18"/>
+                <w:szCs w:val="18"/>
+                <w:rtl/>
+                <w:lang w:bidi="fa-IR"/>
+              </w:rPr>
+              <w:t xml:space="preserve"> </w:t>
+            </w:r>
+            <w:r>
+              <w:rPr>
+                <w:rFonts w:ascii="B Nazanin" w:hAnsi="B Nazanin" w:cs="B Nazanin" w:hint="cs"/>
+                <w:sz w:val="18"/>
+                <w:szCs w:val="18"/>
+                <w:rtl/>
+                <w:lang w:bidi="fa-IR"/>
+              </w:rPr>
+              <w:t xml:space="preserve">برای حل مدل، </w:t>
+            </w:r>
+            <w:r>
+              <w:rPr>
+                <w:rFonts w:ascii="B Nazanin" w:hAnsi="B Nazanin" w:cs="B Nazanin" w:hint="cs"/>
+                <w:sz w:val="18"/>
+                <w:szCs w:val="18"/>
+                <w:rtl/>
+                <w:lang w:bidi="fa-IR"/>
+              </w:rPr>
+              <w:t>در</w:t>
+            </w:r>
+            <w:r>
+              <w:rPr>
+                <w:rFonts w:ascii="B Nazanin" w:hAnsi="B Nazanin" w:cs="B Nazanin" w:hint="cs"/>
+                <w:sz w:val="18"/>
+                <w:szCs w:val="18"/>
+                <w:rtl/>
+                <w:lang w:bidi="fa-IR"/>
+              </w:rPr>
+              <w:t xml:space="preserve"> هر سطح، </w:t>
+            </w:r>
+            <w:r>
+              <w:rPr>
+                <w:rFonts w:ascii="B Nazanin" w:hAnsi="B Nazanin" w:cs="B Nazanin" w:hint="cs"/>
+                <w:sz w:val="18"/>
+                <w:szCs w:val="18"/>
+                <w:rtl/>
+                <w:lang w:bidi="fa-IR"/>
+              </w:rPr>
+              <w:t xml:space="preserve">یک الگوریتم ژنتیک مبتنی بر قاعده، مطرح </w:t>
+            </w:r>
+            <w:r>
+              <w:rPr>
+                <w:rFonts w:ascii="B Nazanin" w:hAnsi="B Nazanin" w:cs="B Nazanin" w:hint="cs"/>
+                <w:sz w:val="18"/>
+                <w:szCs w:val="18"/>
+                <w:rtl/>
+                <w:lang w:bidi="fa-IR"/>
+              </w:rPr>
+              <w:t>شد</w:t>
+            </w:r>
+            <w:r>
+              <w:rPr>
+                <w:rFonts w:ascii="B Nazanin" w:hAnsi="B Nazanin" w:cs="B Nazanin" w:hint="cs"/>
+                <w:sz w:val="18"/>
+                <w:szCs w:val="18"/>
+                <w:rtl/>
+                <w:lang w:bidi="fa-IR"/>
+              </w:rPr>
+              <w:t>.</w:t>
+            </w:r>
+            <w:r>
+              <w:rPr>
+                <w:rFonts w:ascii="B Nazanin" w:hAnsi="B Nazanin" w:cs="B Nazanin" w:hint="cs"/>
+                <w:sz w:val="18"/>
+                <w:szCs w:val="18"/>
+                <w:rtl/>
+                <w:lang w:bidi="fa-IR"/>
+              </w:rPr>
+              <w:t xml:space="preserve"> جهت بهبود سرعت</w:t>
+            </w:r>
+            <w:r>
+              <w:rPr>
+                <w:rFonts w:ascii="B Nazanin" w:hAnsi="B Nazanin" w:cs="B Nazanin" w:hint="cs"/>
+                <w:sz w:val="18"/>
+                <w:szCs w:val="18"/>
+                <w:rtl/>
+                <w:lang w:bidi="fa-IR"/>
+              </w:rPr>
+              <w:t xml:space="preserve"> عملیات</w:t>
+            </w:r>
+            <w:r>
+              <w:rPr>
+                <w:rFonts w:ascii="B Nazanin" w:hAnsi="B Nazanin" w:cs="B Nazanin" w:hint="cs"/>
+                <w:sz w:val="18"/>
+                <w:szCs w:val="18"/>
+                <w:rtl/>
+                <w:lang w:bidi="fa-IR"/>
+              </w:rPr>
+              <w:t xml:space="preserve">، از </w:t>
+            </w:r>
+            <w:r>
+              <w:rPr>
+                <w:rFonts w:ascii="B Nazanin" w:hAnsi="B Nazanin" w:cs="B Nazanin" w:hint="cs"/>
+                <w:sz w:val="18"/>
+                <w:szCs w:val="18"/>
+                <w:rtl/>
+                <w:lang w:bidi="fa-IR"/>
+              </w:rPr>
+              <w:t>ابزاری</w:t>
+            </w:r>
+            <w:r>
+              <w:rPr>
+                <w:rFonts w:ascii="B Nazanin" w:hAnsi="B Nazanin" w:cs="B Nazanin" w:hint="cs"/>
+                <w:sz w:val="18"/>
+                <w:szCs w:val="18"/>
+                <w:rtl/>
+                <w:lang w:bidi="fa-IR"/>
+              </w:rPr>
+              <w:t xml:space="preserve"> مشابه </w:t>
+            </w:r>
+            <w:r>
+              <w:rPr>
+                <w:rFonts w:asciiTheme="majorBidi" w:hAnsiTheme="majorBidi" w:cstheme="majorBidi"/>
+                <w:sz w:val="16"/>
+                <w:szCs w:val="16"/>
+                <w:lang w:bidi="fa-IR"/>
+              </w:rPr>
+              <w:t>AGV-Support</w:t>
+            </w:r>
+            <w:r>
+              <w:rPr>
+                <w:rFonts w:ascii="B Nazanin" w:hAnsi="B Nazanin" w:cs="B Nazanin" w:hint="cs"/>
+                <w:sz w:val="18"/>
+                <w:szCs w:val="18"/>
+                <w:rtl/>
+                <w:lang w:bidi="fa-IR"/>
+              </w:rPr>
+              <w:t xml:space="preserve"> </w:t>
+            </w:r>
+            <w:r>
+              <w:rPr>
+                <w:rFonts w:ascii="B Nazanin" w:hAnsi="B Nazanin" w:cs="B Nazanin" w:hint="cs"/>
+                <w:sz w:val="18"/>
+                <w:szCs w:val="18"/>
+                <w:rtl/>
+                <w:lang w:bidi="fa-IR"/>
+              </w:rPr>
+              <w:t>با هدف</w:t>
+            </w:r>
+            <w:r>
+              <w:rPr>
+                <w:rFonts w:ascii="B Nazanin" w:hAnsi="B Nazanin" w:cs="B Nazanin" w:hint="cs"/>
+                <w:sz w:val="18"/>
+                <w:szCs w:val="18"/>
+                <w:rtl/>
+                <w:lang w:bidi="fa-IR"/>
+              </w:rPr>
+              <w:t xml:space="preserve"> </w:t>
+            </w:r>
+            <w:r>
+              <w:rPr>
+                <w:rFonts w:ascii="B Nazanin" w:hAnsi="B Nazanin" w:cs="B Nazanin" w:hint="cs"/>
+                <w:sz w:val="18"/>
+                <w:szCs w:val="18"/>
+                <w:rtl/>
+                <w:lang w:bidi="fa-IR"/>
+              </w:rPr>
+              <w:t>تحویل</w:t>
+            </w:r>
+            <w:r>
+              <w:rPr>
+                <w:rFonts w:ascii="B Nazanin" w:hAnsi="B Nazanin" w:cs="B Nazanin" w:hint="cs"/>
+                <w:sz w:val="18"/>
+                <w:szCs w:val="18"/>
+                <w:rtl/>
+                <w:lang w:bidi="fa-IR"/>
+              </w:rPr>
+              <w:t xml:space="preserve"> سریعتر کانتینرها</w:t>
+            </w:r>
+            <w:r>
+              <w:rPr>
+                <w:rFonts w:ascii="B Nazanin" w:hAnsi="B Nazanin" w:cs="B Nazanin" w:hint="cs"/>
+                <w:sz w:val="18"/>
+                <w:szCs w:val="18"/>
+                <w:rtl/>
+                <w:lang w:bidi="fa-IR"/>
+              </w:rPr>
+              <w:t xml:space="preserve"> به </w:t>
+            </w:r>
+            <w:r>
+              <w:rPr>
+                <w:rFonts w:asciiTheme="majorBidi" w:hAnsiTheme="majorBidi" w:cstheme="majorBidi"/>
+                <w:sz w:val="16"/>
+                <w:szCs w:val="16"/>
+                <w:lang w:bidi="fa-IR"/>
+              </w:rPr>
+              <w:t>ASC</w:t>
+            </w:r>
+            <w:r>
+              <w:rPr>
+                <w:rFonts w:ascii="B Nazanin" w:hAnsi="B Nazanin" w:cs="B Nazanin" w:hint="cs"/>
+                <w:sz w:val="18"/>
+                <w:szCs w:val="18"/>
+                <w:rtl/>
+                <w:lang w:bidi="fa-IR"/>
+              </w:rPr>
+              <w:t xml:space="preserve"> استفاده </w:t>
+            </w:r>
+            <w:r>
+              <w:rPr>
+                <w:rFonts w:ascii="B Nazanin" w:hAnsi="B Nazanin" w:cs="B Nazanin" w:hint="cs"/>
+                <w:sz w:val="18"/>
+                <w:szCs w:val="18"/>
+                <w:rtl/>
+                <w:lang w:bidi="fa-IR"/>
+              </w:rPr>
+              <w:t>شد</w:t>
+            </w:r>
+            <w:r>
+              <w:rPr>
+                <w:rFonts w:ascii="Calibri" w:hAnsi="Calibri" w:cs="Calibri" w:hint="cs"/>
+                <w:sz w:val="18"/>
+                <w:szCs w:val="18"/>
+                <w:rtl/>
+                <w:lang w:bidi="fa-IR"/>
+              </w:rPr>
+              <w:t>.</w:t>
+            </w:r>
+            <w:r>
+              <w:rPr>
+                <w:rFonts w:ascii="B Nazanin" w:hAnsi="B Nazanin" w:cs="B Nazanin" w:hint="cs"/>
+                <w:sz w:val="18"/>
+                <w:szCs w:val="18"/>
+                <w:rtl/>
+                <w:lang w:bidi="fa-IR"/>
+              </w:rPr>
+              <w:t xml:space="preserve"> </w:t>
+            </w:r>
+            <w:r>
+              <w:rPr>
+                <w:rFonts w:ascii="B Nazanin" w:hAnsi="B Nazanin" w:cs="B Nazanin" w:hint="cs"/>
+                <w:sz w:val="18"/>
+                <w:szCs w:val="18"/>
+                <w:rtl/>
+                <w:lang w:bidi="fa-IR"/>
+              </w:rPr>
+              <w:t xml:space="preserve">در این پژوهش، </w:t>
+            </w:r>
+            <w:r>
+              <w:rPr>
+                <w:rFonts w:ascii="B Nazanin" w:hAnsi="B Nazanin" w:cs="B Nazanin" w:hint="cs"/>
+                <w:sz w:val="18"/>
+                <w:szCs w:val="18"/>
+                <w:rtl/>
+                <w:lang w:bidi="fa-IR"/>
+              </w:rPr>
+              <w:t>پیکره بندی مسیر ها</w:t>
+            </w:r>
+            <w:r>
+              <w:rPr>
+                <w:rFonts w:ascii="B Nazanin" w:hAnsi="B Nazanin" w:cs="B Nazanin" w:hint="cs"/>
+                <w:sz w:val="18"/>
+                <w:szCs w:val="18"/>
+                <w:rtl/>
+                <w:lang w:bidi="fa-IR"/>
+              </w:rPr>
+              <w:t>ی</w:t>
+            </w:r>
+            <w:r>
+              <w:rPr>
+                <w:rFonts w:ascii="B Nazanin" w:hAnsi="B Nazanin" w:cs="B Nazanin" w:hint="cs"/>
+                <w:sz w:val="18"/>
+                <w:szCs w:val="18"/>
+                <w:rtl/>
+                <w:lang w:bidi="fa-IR"/>
+              </w:rPr>
+              <w:t xml:space="preserve"> </w:t>
+            </w:r>
+            <w:r>
+              <w:rPr>
+                <w:rFonts w:asciiTheme="majorBidi" w:hAnsiTheme="majorBidi" w:cstheme="majorBidi"/>
+                <w:sz w:val="16"/>
+                <w:szCs w:val="16"/>
+                <w:lang w:bidi="fa-IR"/>
+              </w:rPr>
+              <w:t>AGV</w:t>
+            </w:r>
+            <w:r>
+              <w:rPr>
+                <w:rFonts w:ascii="B Nazanin" w:hAnsi="B Nazanin" w:cs="B Nazanin" w:hint="cs"/>
+                <w:sz w:val="18"/>
+                <w:szCs w:val="18"/>
+                <w:rtl/>
+                <w:lang w:bidi="fa-IR"/>
+              </w:rPr>
+              <w:t xml:space="preserve">، </w:t>
+            </w:r>
+            <w:r>
+              <w:rPr>
+                <w:rFonts w:ascii="B Nazanin" w:hAnsi="B Nazanin" w:cs="B Nazanin" w:hint="cs"/>
+                <w:sz w:val="18"/>
+                <w:szCs w:val="18"/>
+                <w:rtl/>
+                <w:lang w:bidi="fa-IR"/>
+              </w:rPr>
+              <w:t>به صورت</w:t>
+            </w:r>
+            <w:r>
+              <w:rPr>
+                <w:rFonts w:ascii="B Nazanin" w:hAnsi="B Nazanin" w:cs="B Nazanin" w:hint="cs"/>
+                <w:sz w:val="18"/>
+                <w:szCs w:val="18"/>
+                <w:rtl/>
+                <w:lang w:bidi="fa-IR"/>
+              </w:rPr>
+              <w:t xml:space="preserve"> </w:t>
+            </w:r>
+            <w:r>
+              <w:rPr>
+                <w:rFonts w:ascii="B Nazanin" w:hAnsi="B Nazanin" w:cs="B Nazanin" w:hint="cs"/>
+                <w:sz w:val="18"/>
+                <w:szCs w:val="18"/>
+                <w:rtl/>
+                <w:lang w:bidi="fa-IR"/>
+              </w:rPr>
+              <w:t xml:space="preserve">جفت راه های </w:t>
+            </w:r>
+            <w:r>
+              <w:rPr>
+                <w:rFonts w:ascii="B Nazanin" w:hAnsi="B Nazanin" w:cs="B Nazanin" w:hint="cs"/>
+                <w:sz w:val="18"/>
+                <w:szCs w:val="18"/>
+                <w:rtl/>
+                <w:lang w:bidi="fa-IR"/>
+              </w:rPr>
+              <w:t xml:space="preserve">یک طرفه </w:t>
+            </w:r>
+            <w:r>
+              <w:rPr>
+                <w:rFonts w:ascii="B Nazanin" w:hAnsi="B Nazanin" w:cs="B Nazanin" w:hint="cs"/>
+                <w:sz w:val="18"/>
+                <w:szCs w:val="18"/>
+                <w:rtl/>
+                <w:lang w:bidi="fa-IR"/>
+              </w:rPr>
+              <w:t>می باشد</w:t>
+            </w:r>
+            <w:r>
+              <w:rPr>
+                <w:rFonts w:ascii="B Nazanin" w:hAnsi="B Nazanin" w:cs="B Nazanin" w:hint="cs"/>
+                <w:sz w:val="18"/>
+                <w:szCs w:val="18"/>
+                <w:rtl/>
+                <w:lang w:bidi="fa-IR"/>
+              </w:rPr>
+              <w:t>.</w:t>
+            </w:r>
+            <w:r>
+              <w:rPr>
+                <w:rFonts w:ascii="B Nazanin" w:hAnsi="B Nazanin" w:cs="B Nazanin" w:hint="cs"/>
+                <w:sz w:val="18"/>
+                <w:szCs w:val="18"/>
+                <w:rtl/>
+                <w:lang w:bidi="fa-IR"/>
+              </w:rPr>
+              <w:t xml:space="preserve"> همچنین، </w:t>
+            </w:r>
+            <w:r>
+              <w:rPr>
+                <w:rFonts w:ascii="B Nazanin" w:hAnsi="B Nazanin" w:cs="B Nazanin" w:hint="cs"/>
+                <w:sz w:val="18"/>
+                <w:szCs w:val="18"/>
+                <w:rtl/>
+                <w:lang w:bidi="fa-IR"/>
+              </w:rPr>
+              <w:t>به دلیل استفاده از الگوریتم ژنتیک، احتمال همگرایی به یک جواب بهینه ی موضعی، زیاد می باشد.</w:t>
             </w:r>
           </w:p>
           <w:p>
@@ -9214,26 +9636,407 @@
               <w:bidi/>
               <w:jc w:val="both"/>
               <w:rPr>
+                <w:rFonts w:asciiTheme="majorBidi" w:hAnsiTheme="majorBidi" w:cstheme="majorBidi" w:hint="cs"/>
+                <w:sz w:val="16"/>
+                <w:szCs w:val="16"/>
+                <w:rtl/>
+                <w:lang w:bidi="fa-IR"/>
+              </w:rPr>
+            </w:pPr>
+            <w:r>
+              <w:rPr>
+                <w:rFonts w:ascii="B Nazanin" w:hAnsi="B Nazanin" w:cs="B Nazanin" w:hint="cs"/>
+                <w:sz w:val="18"/>
+                <w:szCs w:val="18"/>
+                <w:rtl/>
+                <w:lang w:bidi="fa-IR"/>
+              </w:rPr>
+              <w:t>در مرجع []</w:t>
+            </w:r>
+            <w:r>
+              <w:rPr>
+                <w:rFonts w:ascii="B Nazanin" w:hAnsi="B Nazanin" w:cs="B Nazanin" w:hint="cs"/>
+                <w:sz w:val="18"/>
+                <w:szCs w:val="18"/>
+                <w:rtl/>
+                <w:lang w:bidi="fa-IR"/>
+              </w:rPr>
+              <w:t xml:space="preserve"> با </w:t>
+            </w:r>
+            <w:r>
+              <w:rPr>
+                <w:rFonts w:ascii="B Nazanin" w:hAnsi="B Nazanin" w:cs="B Nazanin" w:hint="cs"/>
+                <w:sz w:val="18"/>
+                <w:szCs w:val="18"/>
+                <w:rtl/>
+                <w:lang w:bidi="fa-IR"/>
+              </w:rPr>
+              <w:t>الهام</w:t>
+            </w:r>
+            <w:r>
+              <w:rPr>
+                <w:rFonts w:ascii="B Nazanin" w:hAnsi="B Nazanin" w:cs="B Nazanin" w:hint="cs"/>
+                <w:sz w:val="18"/>
+                <w:szCs w:val="18"/>
+                <w:rtl/>
+                <w:lang w:bidi="fa-IR"/>
+              </w:rPr>
+              <w:t xml:space="preserve"> از مقاله ی [۲]،</w:t>
+            </w:r>
+            <w:r>
+              <w:rPr>
+                <w:rFonts w:ascii="B Nazanin" w:hAnsi="B Nazanin" w:cs="B Nazanin" w:hint="cs"/>
+                <w:sz w:val="18"/>
+                <w:szCs w:val="18"/>
+                <w:rtl/>
+                <w:lang w:bidi="fa-IR"/>
+              </w:rPr>
+              <w:t xml:space="preserve"> </w:t>
+            </w:r>
+            <w:r>
+              <w:rPr>
+                <w:rFonts w:ascii="B Nazanin" w:hAnsi="B Nazanin" w:cs="B Nazanin" w:hint="cs"/>
+                <w:sz w:val="18"/>
+                <w:szCs w:val="18"/>
+                <w:rtl/>
+                <w:lang w:bidi="fa-IR"/>
+              </w:rPr>
+              <w:t>یک فرمول بندی</w:t>
+            </w:r>
+            <w:r>
+              <w:rPr>
+                <w:rFonts w:ascii="B Nazanin" w:hAnsi="B Nazanin" w:cs="B Nazanin" w:hint="cs"/>
+                <w:sz w:val="18"/>
+                <w:szCs w:val="18"/>
+                <w:rtl/>
+                <w:lang w:bidi="fa-IR"/>
+              </w:rPr>
+              <w:t xml:space="preserve"> بدون تداخل</w:t>
+            </w:r>
+            <w:r>
+              <w:rPr>
+                <w:rFonts w:ascii="B Nazanin" w:hAnsi="B Nazanin" w:cs="B Nazanin" w:hint="cs"/>
+                <w:sz w:val="18"/>
+                <w:szCs w:val="18"/>
+                <w:rtl/>
+                <w:lang w:bidi="fa-IR"/>
+              </w:rPr>
+              <w:t xml:space="preserve"> دو سطحی </w:t>
+            </w:r>
+            <w:r>
+              <w:rPr>
+                <w:rFonts w:ascii="B Nazanin" w:hAnsi="B Nazanin" w:cs="B Nazanin" w:hint="cs"/>
+                <w:sz w:val="18"/>
+                <w:szCs w:val="18"/>
+                <w:rtl/>
+                <w:lang w:bidi="fa-IR"/>
+              </w:rPr>
+              <w:t xml:space="preserve">برای مسئله ی زمان بندی یکپارچه </w:t>
+            </w:r>
+            <w:r>
+              <w:rPr>
+                <w:rFonts w:asciiTheme="majorBidi" w:hAnsiTheme="majorBidi" w:cstheme="majorBidi"/>
+                <w:sz w:val="16"/>
+                <w:szCs w:val="16"/>
+                <w:lang w:bidi="fa-IR"/>
+              </w:rPr>
+              <w:t>AGV</w:t>
+            </w:r>
+            <w:r>
+              <w:rPr>
+                <w:rFonts w:ascii="B Nazanin" w:hAnsi="B Nazanin" w:cs="B Nazanin" w:hint="cs"/>
+                <w:sz w:val="18"/>
+                <w:szCs w:val="18"/>
+                <w:rtl/>
+                <w:lang w:bidi="fa-IR"/>
+              </w:rPr>
+              <w:t xml:space="preserve">ها، </w:t>
+            </w:r>
+            <w:r>
+              <w:rPr>
+                <w:rFonts w:asciiTheme="majorBidi" w:hAnsiTheme="majorBidi" w:cstheme="majorBidi"/>
+                <w:sz w:val="16"/>
+                <w:szCs w:val="16"/>
+                <w:lang w:bidi="fa-IR"/>
+              </w:rPr>
+              <w:t>QC</w:t>
+            </w:r>
+            <w:r>
+              <w:rPr>
+                <w:rFonts w:ascii="B Nazanin" w:hAnsi="B Nazanin" w:cs="B Nazanin" w:hint="cs"/>
+                <w:sz w:val="18"/>
+                <w:szCs w:val="18"/>
+                <w:rtl/>
+                <w:lang w:bidi="fa-IR"/>
+              </w:rPr>
+              <w:t xml:space="preserve">ها و </w:t>
+            </w:r>
+            <w:r>
+              <w:rPr>
+                <w:rFonts w:asciiTheme="majorBidi" w:hAnsiTheme="majorBidi" w:cstheme="majorBidi"/>
+                <w:sz w:val="16"/>
+                <w:szCs w:val="16"/>
+                <w:lang w:bidi="fa-IR"/>
+              </w:rPr>
+              <w:t>ASC</w:t>
+            </w:r>
+            <w:r>
+              <w:rPr>
+                <w:rFonts w:ascii="B Nazanin" w:hAnsi="B Nazanin" w:cs="B Nazanin" w:hint="cs"/>
+                <w:sz w:val="18"/>
+                <w:szCs w:val="18"/>
+                <w:rtl/>
+                <w:lang w:bidi="fa-IR"/>
+              </w:rPr>
+              <w:t>ها توسعه گردید.لایه ی بالایی مربوط به زمان بندی ابزار های</w:t>
+            </w:r>
+            <w:r>
+              <w:rPr>
+                <w:rFonts w:asciiTheme="majorBidi" w:hAnsiTheme="majorBidi" w:cstheme="majorBidi"/>
+                <w:sz w:val="16"/>
+                <w:szCs w:val="16"/>
+                <w:lang w:bidi="fa-IR"/>
+              </w:rPr>
+              <w:t xml:space="preserve"> </w:t>
+            </w:r>
+            <w:r>
+              <w:rPr>
+                <w:rFonts w:asciiTheme="majorBidi" w:hAnsiTheme="majorBidi" w:cstheme="majorBidi"/>
+                <w:sz w:val="16"/>
+                <w:szCs w:val="16"/>
+                <w:lang w:bidi="fa-IR"/>
+              </w:rPr>
+              <w:t>AGV</w:t>
+            </w:r>
+            <w:r>
+              <w:rPr>
+                <w:rFonts w:ascii="B Nazanin" w:hAnsi="B Nazanin" w:cs="B Nazanin" w:hint="cs"/>
+                <w:sz w:val="18"/>
+                <w:szCs w:val="18"/>
+                <w:rtl/>
+                <w:lang w:bidi="fa-IR"/>
+              </w:rPr>
+              <w:t xml:space="preserve">، </w:t>
+            </w:r>
+            <w:r>
+              <w:rPr>
+                <w:rFonts w:asciiTheme="majorBidi" w:hAnsiTheme="majorBidi" w:cstheme="majorBidi"/>
+                <w:sz w:val="16"/>
+                <w:szCs w:val="16"/>
+                <w:lang w:bidi="fa-IR"/>
+              </w:rPr>
+              <w:t>QC</w:t>
+            </w:r>
+            <w:r>
+              <w:rPr>
+                <w:rFonts w:ascii="B Nazanin" w:hAnsi="B Nazanin" w:cs="B Nazanin" w:hint="cs"/>
+                <w:sz w:val="18"/>
+                <w:szCs w:val="18"/>
+                <w:rtl/>
+                <w:lang w:bidi="fa-IR"/>
+              </w:rPr>
+              <w:t xml:space="preserve"> و </w:t>
+            </w:r>
+            <w:r>
+              <w:rPr>
+                <w:rFonts w:asciiTheme="majorBidi" w:hAnsiTheme="majorBidi" w:cstheme="majorBidi"/>
+                <w:sz w:val="16"/>
+                <w:szCs w:val="16"/>
+                <w:lang w:bidi="fa-IR"/>
+              </w:rPr>
+              <w:t>ASC</w:t>
+            </w:r>
+            <w:r>
+              <w:rPr>
+                <w:rFonts w:ascii="B Nazanin" w:hAnsi="B Nazanin" w:cs="B Nazanin" w:hint="cs"/>
+                <w:sz w:val="18"/>
+                <w:szCs w:val="18"/>
+                <w:rtl/>
+                <w:lang w:bidi="fa-IR"/>
+              </w:rPr>
+              <w:t xml:space="preserve"> در بندر (یعنی کمینه نمودن بیشترین زمان عملیات) بوده و لایه ی زیرین مربوط به مسیر یابی </w:t>
+            </w:r>
+            <w:r>
+              <w:rPr>
+                <w:rFonts w:asciiTheme="majorBidi" w:hAnsiTheme="majorBidi" w:cstheme="majorBidi"/>
+                <w:sz w:val="16"/>
+                <w:szCs w:val="16"/>
+                <w:lang w:bidi="fa-IR"/>
+              </w:rPr>
+              <w:t>AGV</w:t>
+            </w:r>
+            <w:r>
+              <w:rPr>
+                <w:rFonts w:asciiTheme="majorBidi" w:hAnsiTheme="majorBidi" w:cstheme="majorBidi" w:hint="cs"/>
+                <w:sz w:val="16"/>
+                <w:szCs w:val="16"/>
+                <w:rtl/>
+                <w:lang w:bidi="fa-IR"/>
+              </w:rPr>
+              <w:t xml:space="preserve"> </w:t>
+            </w:r>
+            <w:r>
+              <w:rPr>
+                <w:rFonts w:ascii="B Nazanin" w:hAnsi="B Nazanin" w:cs="B Nazanin" w:hint="cs"/>
+                <w:sz w:val="18"/>
+                <w:szCs w:val="18"/>
+                <w:rtl/>
+                <w:lang w:bidi="fa-IR"/>
+              </w:rPr>
+              <w:t xml:space="preserve">(یعنی کمینه کردن مسیر طی شده) است. جهت رفع تداخل احتمالی، محدودیت های زمان انتظار برای </w:t>
+            </w:r>
+            <w:r>
+              <w:rPr>
+                <w:rFonts w:asciiTheme="majorBidi" w:hAnsiTheme="majorBidi" w:cstheme="majorBidi"/>
+                <w:sz w:val="16"/>
+                <w:szCs w:val="16"/>
+                <w:lang w:bidi="fa-IR"/>
+              </w:rPr>
+              <w:t>AGV</w:t>
+            </w:r>
+            <w:r>
+              <w:rPr>
+                <w:rFonts w:asciiTheme="majorBidi" w:hAnsiTheme="majorBidi" w:cstheme="majorBidi" w:hint="cs"/>
+                <w:sz w:val="16"/>
+                <w:szCs w:val="16"/>
+                <w:rtl/>
+                <w:lang w:bidi="fa-IR"/>
+              </w:rPr>
+              <w:t xml:space="preserve"> </w:t>
+            </w:r>
+            <w:r>
+              <w:rPr>
+                <w:rFonts w:ascii="B Nazanin" w:hAnsi="B Nazanin" w:cs="B Nazanin" w:hint="cs"/>
+                <w:sz w:val="18"/>
+                <w:szCs w:val="18"/>
+                <w:rtl/>
+                <w:lang w:bidi="fa-IR"/>
+              </w:rPr>
+              <w:t>ها در نظر گرفته شدند. برای حل مدل، دو الگوریتم ژنتیک</w:t>
+            </w:r>
+            <w:r>
+              <w:rPr>
+                <w:rFonts w:ascii="B Nazanin" w:hAnsi="B Nazanin" w:cs="B Nazanin" w:hint="cs"/>
+                <w:sz w:val="18"/>
+                <w:szCs w:val="18"/>
+                <w:rtl/>
+                <w:lang w:bidi="fa-IR"/>
+              </w:rPr>
+              <w:t>، با توجه به رویکرد انتخاب نسل های سرآمد</w:t>
+            </w:r>
+            <w:r>
+              <w:rPr>
+                <w:rStyle w:val="FootnoteReference"/>
                 <w:rFonts w:ascii="B Nazanin" w:hAnsi="B Nazanin" w:cs="B Nazanin"/>
-                <w:b/>
-                <w:bCs/>
-                <w:sz w:val="18"/>
-                <w:szCs w:val="18"/>
-                <w:rtl/>
-                <w:lang w:bidi="fa-IR"/>
-              </w:rPr>
-            </w:pPr>
+                <w:sz w:val="18"/>
+                <w:szCs w:val="18"/>
+                <w:rtl/>
+                <w:lang w:bidi="fa-IR"/>
+              </w:rPr>
+              <w:footnoteReference w:id="17"/>
+            </w:r>
+            <w:r>
+              <w:rPr>
+                <w:rFonts w:ascii="B Nazanin" w:hAnsi="B Nazanin" w:cs="B Nazanin" w:hint="cs"/>
+                <w:sz w:val="18"/>
+                <w:szCs w:val="18"/>
+                <w:rtl/>
+                <w:lang w:bidi="fa-IR"/>
+              </w:rPr>
+              <w:t xml:space="preserve"> و عدم تداخل، </w:t>
+            </w:r>
+            <w:r>
+              <w:rPr>
+                <w:rFonts w:ascii="B Nazanin" w:hAnsi="B Nazanin" w:cs="B Nazanin" w:hint="cs"/>
+                <w:sz w:val="18"/>
+                <w:szCs w:val="18"/>
+                <w:rtl/>
+                <w:lang w:bidi="fa-IR"/>
+              </w:rPr>
+              <w:t>جهت بهبود همگرایی و دقت جواب</w:t>
+            </w:r>
+            <w:r>
+              <w:rPr>
+                <w:rFonts w:ascii="B Nazanin" w:hAnsi="B Nazanin" w:cs="B Nazanin" w:hint="cs"/>
+                <w:sz w:val="18"/>
+                <w:szCs w:val="18"/>
+                <w:rtl/>
+                <w:lang w:bidi="fa-IR"/>
+              </w:rPr>
+              <w:t xml:space="preserve"> پیشنهاد گردید. پیکره بندی مسیر های </w:t>
+            </w:r>
+            <w:r>
+              <w:rPr>
+                <w:rFonts w:asciiTheme="majorBidi" w:hAnsiTheme="majorBidi" w:cstheme="majorBidi"/>
+                <w:sz w:val="16"/>
+                <w:szCs w:val="16"/>
+                <w:lang w:bidi="fa-IR"/>
+              </w:rPr>
+              <w:t>AGV</w:t>
+            </w:r>
+            <w:r>
+              <w:rPr>
+                <w:rFonts w:asciiTheme="majorBidi" w:hAnsiTheme="majorBidi" w:cstheme="majorBidi" w:hint="cs"/>
+                <w:sz w:val="16"/>
+                <w:szCs w:val="16"/>
+                <w:rtl/>
+                <w:lang w:bidi="fa-IR"/>
+              </w:rPr>
+              <w:t xml:space="preserve"> </w:t>
+            </w:r>
+            <w:r>
+              <w:rPr>
+                <w:rFonts w:ascii="B Nazanin" w:hAnsi="B Nazanin" w:cs="B Nazanin" w:hint="cs"/>
+                <w:sz w:val="18"/>
+                <w:szCs w:val="18"/>
+                <w:rtl/>
+                <w:lang w:bidi="fa-IR"/>
+              </w:rPr>
+              <w:t xml:space="preserve">ها، به صورت تک مسیر های یک طرفه در نظر گرفته شد که به دلیل کمبود تعداد مسیر های انتخابی </w:t>
+            </w:r>
+            <w:r>
+              <w:rPr>
+                <w:rFonts w:asciiTheme="majorBidi" w:hAnsiTheme="majorBidi" w:cstheme="majorBidi"/>
+                <w:sz w:val="16"/>
+                <w:szCs w:val="16"/>
+                <w:lang w:bidi="fa-IR"/>
+              </w:rPr>
+              <w:t>AGV</w:t>
+            </w:r>
           </w:p>
           <w:p>
             <w:pPr>
               <w:bidi/>
               <w:jc w:val="both"/>
               <w:rPr>
+                <w:rFonts w:ascii="B Nazanin" w:hAnsi="B Nazanin" w:cs="B Nazanin" w:hint="cs"/>
+                <w:sz w:val="18"/>
+                <w:szCs w:val="18"/>
+                <w:rtl/>
+                <w:lang w:bidi="fa-IR"/>
+              </w:rPr>
+            </w:pPr>
+            <w:r>
+              <w:rPr>
+                <w:rFonts w:ascii="B Nazanin" w:hAnsi="B Nazanin" w:cs="B Nazanin" w:hint="cs"/>
+                <w:sz w:val="18"/>
+                <w:szCs w:val="18"/>
+                <w:rtl/>
+                <w:lang w:bidi="fa-IR"/>
+              </w:rPr>
+              <w:t>راه حلی کارا نمی باشد.</w:t>
+            </w:r>
+          </w:p>
+          <w:p>
+            <w:pPr>
+              <w:bidi/>
+              <w:jc w:val="both"/>
+              <w:rPr>
                 <w:rFonts w:ascii="B Nazanin" w:hAnsi="B Nazanin" w:cs="B Nazanin"/>
                 <w:b/>
                 <w:bCs/>
-                <w:sz w:val="18"/>
-                <w:szCs w:val="18"/>
+                <w:sz w:val="16"/>
+                <w:szCs w:val="16"/>
                 <w:rtl/>
                 <w:lang w:bidi="fa-IR"/>
               </w:rPr>
@@ -13233,7 +14036,7 @@
                 <w:rtl/>
                 <w:lang w:bidi="fa-IR"/>
               </w:rPr>
-              <w:footnoteReference w:id="16"/>
+              <w:footnoteReference w:id="18"/>
             </w:r>
             <w:r>
               <w:rPr>
@@ -20155,44 +20958,6 @@
           <w:lang w:bidi="fa-IR"/>
         </w:rPr>
       </w:pPr>
-      <w:r>
-        <w:rPr>
-          <w:rStyle w:val="FootnoteReference"/>
-          <w:rFonts w:ascii="IRNazanin" w:hAnsi="IRNazanin" w:cs="IRNazanin"/>
-        </w:rPr>
-        <w:footnoteRef/>
-      </w:r>
-      <w:r>
-        <w:rPr>
-          <w:rFonts w:ascii="IRNazanin" w:hAnsi="IRNazanin" w:cs="IRNazanin"/>
-          <w:rtl/>
-        </w:rPr>
-        <w:t xml:space="preserve"> </w:t>
-      </w:r>
-      <w:r>
-        <w:rPr>
-          <w:rFonts w:ascii="IRNazanin" w:hAnsi="IRNazanin" w:cs="IRNazanin"/>
-          <w:rtl/>
-          <w:lang w:bidi="fa-IR"/>
-        </w:rPr>
-        <w:t xml:space="preserve">بدیهی است بنا به نوع و ماهیت رشته /گرایش می توان موارد دیگری در </w:t>
-      </w:r>
-      <w:r>
-        <w:rPr>
-          <w:rFonts w:ascii="IRNazanin" w:hAnsi="IRNazanin" w:cs="IRNazanin" w:hint="cs"/>
-          <w:rtl/>
-          <w:lang w:bidi="fa-IR"/>
-        </w:rPr>
-        <w:t xml:space="preserve">این </w:t>
-      </w:r>
-      <w:r>
-        <w:rPr>
-          <w:rFonts w:ascii="IRNazanin" w:hAnsi="IRNazanin" w:cs="IRNazanin"/>
-          <w:rtl/>
-          <w:lang w:bidi="fa-IR"/>
-        </w:rPr>
-        <w:t>بند جایگزین نمود.</w:t>
-      </w:r>
     </w:p>
   </w:footnote>
   <w:footnote w:id="2">
@@ -20621,6 +21386,72 @@
     </w:p>
   </w:footnote>
   <w:footnote w:id="16">
+    <w:p>
+      <w:pPr>
+        <w:pStyle w:val="FootnoteText"/>
+        <w:rPr>
+          <w:rFonts w:asciiTheme="majorBidi" w:hAnsiTheme="majorBidi" w:cstheme="majorBidi"/>
+          <w:lang w:bidi="fa-IR"/>
+        </w:rPr>
+      </w:pPr>
+      <w:r>
+        <w:rPr>
+          <w:rStyle w:val="FootnoteReference"/>
+        </w:rPr>
+        <w:footnoteRef/>
+      </w:r>
+      <w:r>
+        <w:t xml:space="preserve"> </w:t>
+      </w:r>
+      <w:r>
+        <w:rPr>
+          <w:rFonts w:asciiTheme="majorBidi" w:hAnsiTheme="majorBidi" w:cstheme="majorBidi"/>
+          <w:sz w:val="16"/>
+          <w:szCs w:val="16"/>
+          <w:lang w:bidi="fa-IR"/>
+        </w:rPr>
+        <w:t>Automa</w:t>
+      </w:r>
+      <w:r>
+        <w:rPr>
+          <w:rFonts w:asciiTheme="majorBidi" w:hAnsiTheme="majorBidi" w:cstheme="majorBidi"/>
+          <w:sz w:val="16"/>
+          <w:szCs w:val="16"/>
+          <w:lang w:bidi="fa-IR"/>
+        </w:rPr>
+        <w:t>tic Rail-Mounted Gantry</w:t>
+      </w:r>
+    </w:p>
+  </w:footnote>
+  <w:footnote w:id="17">
+    <w:p>
+      <w:pPr>
+        <w:pStyle w:val="FootnoteText"/>
+        <w:rPr>
+          <w:lang w:bidi="fa-IR"/>
+        </w:rPr>
+      </w:pPr>
+      <w:r>
+        <w:rPr>
+          <w:rStyle w:val="FootnoteReference"/>
+        </w:rPr>
+        <w:footnoteRef/>
+      </w:r>
+      <w:r>
+        <w:t xml:space="preserve"> </w:t>
+      </w:r>
+      <w:r>
+        <w:rPr>
+          <w:rFonts w:asciiTheme="majorBidi" w:hAnsiTheme="majorBidi" w:cstheme="majorBidi"/>
+          <w:sz w:val="16"/>
+          <w:szCs w:val="16"/>
+          <w:lang w:bidi="fa-IR"/>
+        </w:rPr>
+        <w:t>Elite</w:t>
+      </w:r>
+    </w:p>
+  </w:footnote>
+  <w:footnote w:id="18">
     <w:p>
       <w:pPr>
         <w:pStyle w:val="FootnoteText"/>

</xml_diff>